<commit_message>
Push, word stated in message
</commit_message>
<xml_diff>
--- a/data/newmarkers/Marks/Minimarks.docx
+++ b/data/newmarkers/Marks/Minimarks.docx
@@ -8,26 +8,26 @@
           <w:noProof/>
         </w:rPr>
         <w:drawing>
-          <wp:anchor distT="0" distB="0" distL="114300" distR="114300" simplePos="0" relativeHeight="251664384" behindDoc="1" locked="0" layoutInCell="1" allowOverlap="1" wp14:anchorId="5923D91B" wp14:editId="17576F88">
+          <wp:anchor distT="0" distB="0" distL="114300" distR="114300" simplePos="0" relativeHeight="251676672" behindDoc="1" locked="0" layoutInCell="1" allowOverlap="1" wp14:anchorId="69B6E532" wp14:editId="5E059519">
             <wp:simplePos x="0" y="0"/>
             <wp:positionH relativeFrom="margin">
-              <wp:posOffset>4846320</wp:posOffset>
+              <wp:align>right</wp:align>
             </wp:positionH>
-            <wp:positionV relativeFrom="margin">
-              <wp:posOffset>6936933</wp:posOffset>
+            <wp:positionV relativeFrom="paragraph">
+              <wp:posOffset>6936740</wp:posOffset>
             </wp:positionV>
             <wp:extent cx="1097280" cy="1097280"/>
-            <wp:effectExtent l="0" t="0" r="0" b="0"/>
+            <wp:effectExtent l="0" t="0" r="7620" b="7620"/>
             <wp:wrapTight wrapText="bothSides">
               <wp:wrapPolygon edited="0">
                 <wp:start x="0" y="0"/>
-                <wp:lineTo x="0" y="21250"/>
-                <wp:lineTo x="21250" y="21250"/>
-                <wp:lineTo x="21250" y="0"/>
+                <wp:lineTo x="0" y="21375"/>
+                <wp:lineTo x="21375" y="21375"/>
+                <wp:lineTo x="21375" y="0"/>
                 <wp:lineTo x="0" y="0"/>
               </wp:wrapPolygon>
             </wp:wrapTight>
-            <wp:docPr id="7" name="Picture 7"/>
+            <wp:docPr id="19" name="Picture 19" descr="Logo&#10;&#10;Description automatically generated with medium confidence"/>
             <wp:cNvGraphicFramePr>
               <a:graphicFrameLocks xmlns:a="http://schemas.openxmlformats.org/drawingml/2006/main" noChangeAspect="1"/>
             </wp:cNvGraphicFramePr>
@@ -35,7 +35,7 @@
               <a:graphicData uri="http://schemas.openxmlformats.org/drawingml/2006/picture">
                 <pic:pic xmlns:pic="http://schemas.openxmlformats.org/drawingml/2006/picture">
                   <pic:nvPicPr>
-                    <pic:cNvPr id="7" name="Picture 7"/>
+                    <pic:cNvPr id="19" name="Picture 19" descr="Logo&#10;&#10;Description automatically generated with medium confidence"/>
                     <pic:cNvPicPr/>
                   </pic:nvPicPr>
                   <pic:blipFill>
@@ -76,26 +76,26 @@
           <w:noProof/>
         </w:rPr>
         <w:drawing>
-          <wp:anchor distT="0" distB="0" distL="114300" distR="114300" simplePos="0" relativeHeight="251658240" behindDoc="1" locked="0" layoutInCell="1" allowOverlap="1" wp14:anchorId="2AD58CBB" wp14:editId="3C9B320E">
+          <wp:anchor distT="0" distB="0" distL="114300" distR="114300" simplePos="0" relativeHeight="251677696" behindDoc="1" locked="0" layoutInCell="1" allowOverlap="1" wp14:anchorId="7D83673A" wp14:editId="05A5325D">
             <wp:simplePos x="0" y="0"/>
             <wp:positionH relativeFrom="margin">
-              <wp:posOffset>0</wp:posOffset>
+              <wp:align>right</wp:align>
             </wp:positionH>
-            <wp:positionV relativeFrom="margin">
-              <wp:posOffset>6936378</wp:posOffset>
+            <wp:positionV relativeFrom="paragraph">
+              <wp:posOffset>5551805</wp:posOffset>
             </wp:positionV>
             <wp:extent cx="1097280" cy="1097280"/>
-            <wp:effectExtent l="0" t="0" r="0" b="0"/>
+            <wp:effectExtent l="0" t="0" r="7620" b="7620"/>
             <wp:wrapTight wrapText="bothSides">
               <wp:wrapPolygon edited="0">
                 <wp:start x="0" y="0"/>
-                <wp:lineTo x="0" y="21250"/>
-                <wp:lineTo x="21250" y="21250"/>
-                <wp:lineTo x="21250" y="0"/>
+                <wp:lineTo x="0" y="21375"/>
+                <wp:lineTo x="21375" y="21375"/>
+                <wp:lineTo x="21375" y="0"/>
                 <wp:lineTo x="0" y="0"/>
               </wp:wrapPolygon>
             </wp:wrapTight>
-            <wp:docPr id="1" name="Picture 1"/>
+            <wp:docPr id="20" name="Picture 20" descr="Text, logo&#10;&#10;Description automatically generated with medium confidence"/>
             <wp:cNvGraphicFramePr>
               <a:graphicFrameLocks xmlns:a="http://schemas.openxmlformats.org/drawingml/2006/main" noChangeAspect="1"/>
             </wp:cNvGraphicFramePr>
@@ -103,7 +103,7 @@
               <a:graphicData uri="http://schemas.openxmlformats.org/drawingml/2006/picture">
                 <pic:pic xmlns:pic="http://schemas.openxmlformats.org/drawingml/2006/picture">
                   <pic:nvPicPr>
-                    <pic:cNvPr id="1" name="Picture 1"/>
+                    <pic:cNvPr id="20" name="Picture 20" descr="Text, logo&#10;&#10;Description automatically generated with medium confidence"/>
                     <pic:cNvPicPr/>
                   </pic:nvPicPr>
                   <pic:blipFill>
@@ -144,26 +144,26 @@
           <w:noProof/>
         </w:rPr>
         <w:drawing>
-          <wp:anchor distT="0" distB="0" distL="114300" distR="114300" simplePos="0" relativeHeight="251665408" behindDoc="1" locked="0" layoutInCell="1" allowOverlap="1" wp14:anchorId="69A94693" wp14:editId="120EABE7">
+          <wp:anchor distT="0" distB="0" distL="114300" distR="114300" simplePos="0" relativeHeight="251678720" behindDoc="1" locked="0" layoutInCell="1" allowOverlap="1" wp14:anchorId="5F487A9A" wp14:editId="740C9505">
             <wp:simplePos x="0" y="0"/>
             <wp:positionH relativeFrom="margin">
-              <wp:posOffset>4846320</wp:posOffset>
+              <wp:align>right</wp:align>
             </wp:positionH>
             <wp:positionV relativeFrom="paragraph">
-              <wp:posOffset>5547938</wp:posOffset>
+              <wp:posOffset>4163695</wp:posOffset>
             </wp:positionV>
             <wp:extent cx="1097280" cy="1097280"/>
-            <wp:effectExtent l="0" t="0" r="0" b="0"/>
+            <wp:effectExtent l="0" t="0" r="7620" b="7620"/>
             <wp:wrapTight wrapText="bothSides">
               <wp:wrapPolygon edited="0">
                 <wp:start x="0" y="0"/>
-                <wp:lineTo x="0" y="21250"/>
-                <wp:lineTo x="21250" y="21250"/>
-                <wp:lineTo x="21250" y="0"/>
+                <wp:lineTo x="0" y="21375"/>
+                <wp:lineTo x="21375" y="21375"/>
+                <wp:lineTo x="21375" y="0"/>
                 <wp:lineTo x="0" y="0"/>
               </wp:wrapPolygon>
             </wp:wrapTight>
-            <wp:docPr id="8" name="Picture 8"/>
+            <wp:docPr id="21" name="Picture 21" descr="Logo&#10;&#10;Description automatically generated"/>
             <wp:cNvGraphicFramePr>
               <a:graphicFrameLocks xmlns:a="http://schemas.openxmlformats.org/drawingml/2006/main" noChangeAspect="1"/>
             </wp:cNvGraphicFramePr>
@@ -171,7 +171,7 @@
               <a:graphicData uri="http://schemas.openxmlformats.org/drawingml/2006/picture">
                 <pic:pic xmlns:pic="http://schemas.openxmlformats.org/drawingml/2006/picture">
                   <pic:nvPicPr>
-                    <pic:cNvPr id="8" name="Picture 8"/>
+                    <pic:cNvPr id="21" name="Picture 21" descr="Logo&#10;&#10;Description automatically generated"/>
                     <pic:cNvPicPr/>
                   </pic:nvPicPr>
                   <pic:blipFill>
@@ -212,26 +212,26 @@
           <w:noProof/>
         </w:rPr>
         <w:drawing>
-          <wp:anchor distT="0" distB="0" distL="114300" distR="114300" simplePos="0" relativeHeight="251659264" behindDoc="1" locked="0" layoutInCell="1" allowOverlap="1" wp14:anchorId="020E3197" wp14:editId="7A667D95">
+          <wp:anchor distT="0" distB="0" distL="114300" distR="114300" simplePos="0" relativeHeight="251679744" behindDoc="1" locked="0" layoutInCell="1" allowOverlap="1" wp14:anchorId="630F297D" wp14:editId="180BB192">
             <wp:simplePos x="0" y="0"/>
             <wp:positionH relativeFrom="margin">
-              <wp:posOffset>0</wp:posOffset>
+              <wp:align>right</wp:align>
             </wp:positionH>
             <wp:positionV relativeFrom="paragraph">
-              <wp:posOffset>5547303</wp:posOffset>
+              <wp:posOffset>2770505</wp:posOffset>
             </wp:positionV>
             <wp:extent cx="1097280" cy="1097280"/>
-            <wp:effectExtent l="0" t="0" r="0" b="0"/>
+            <wp:effectExtent l="0" t="0" r="7620" b="7620"/>
             <wp:wrapTight wrapText="bothSides">
               <wp:wrapPolygon edited="0">
                 <wp:start x="0" y="0"/>
-                <wp:lineTo x="0" y="21250"/>
-                <wp:lineTo x="21250" y="21250"/>
-                <wp:lineTo x="21250" y="0"/>
+                <wp:lineTo x="0" y="21375"/>
+                <wp:lineTo x="21375" y="21375"/>
+                <wp:lineTo x="21375" y="0"/>
                 <wp:lineTo x="0" y="0"/>
               </wp:wrapPolygon>
             </wp:wrapTight>
-            <wp:docPr id="2" name="Picture 2"/>
+            <wp:docPr id="22" name="Picture 22" descr="Logo&#10;&#10;Description automatically generated"/>
             <wp:cNvGraphicFramePr>
               <a:graphicFrameLocks xmlns:a="http://schemas.openxmlformats.org/drawingml/2006/main" noChangeAspect="1"/>
             </wp:cNvGraphicFramePr>
@@ -239,7 +239,7 @@
               <a:graphicData uri="http://schemas.openxmlformats.org/drawingml/2006/picture">
                 <pic:pic xmlns:pic="http://schemas.openxmlformats.org/drawingml/2006/picture">
                   <pic:nvPicPr>
-                    <pic:cNvPr id="2" name="Picture 2"/>
+                    <pic:cNvPr id="22" name="Picture 22" descr="Logo&#10;&#10;Description automatically generated"/>
                     <pic:cNvPicPr/>
                   </pic:nvPicPr>
                   <pic:blipFill>
@@ -280,26 +280,26 @@
           <w:noProof/>
         </w:rPr>
         <w:drawing>
-          <wp:anchor distT="0" distB="0" distL="114300" distR="114300" simplePos="0" relativeHeight="251666432" behindDoc="1" locked="0" layoutInCell="1" allowOverlap="1" wp14:anchorId="2DFAC252" wp14:editId="15F8C2D0">
+          <wp:anchor distT="0" distB="0" distL="114300" distR="114300" simplePos="0" relativeHeight="251680768" behindDoc="1" locked="0" layoutInCell="1" allowOverlap="1" wp14:anchorId="5ED239FC" wp14:editId="77D27E9D">
             <wp:simplePos x="0" y="0"/>
             <wp:positionH relativeFrom="margin">
-              <wp:posOffset>4846320</wp:posOffset>
+              <wp:align>right</wp:align>
             </wp:positionH>
             <wp:positionV relativeFrom="paragraph">
-              <wp:posOffset>4160520</wp:posOffset>
+              <wp:posOffset>1380490</wp:posOffset>
             </wp:positionV>
             <wp:extent cx="1097280" cy="1097280"/>
-            <wp:effectExtent l="0" t="0" r="0" b="0"/>
+            <wp:effectExtent l="0" t="0" r="7620" b="7620"/>
             <wp:wrapTight wrapText="bothSides">
               <wp:wrapPolygon edited="0">
                 <wp:start x="0" y="0"/>
-                <wp:lineTo x="0" y="21250"/>
-                <wp:lineTo x="21250" y="21250"/>
-                <wp:lineTo x="21250" y="0"/>
+                <wp:lineTo x="0" y="21375"/>
+                <wp:lineTo x="21375" y="21375"/>
+                <wp:lineTo x="21375" y="0"/>
                 <wp:lineTo x="0" y="0"/>
               </wp:wrapPolygon>
             </wp:wrapTight>
-            <wp:docPr id="9" name="Picture 9"/>
+            <wp:docPr id="23" name="Picture 23" descr="Logo&#10;&#10;Description automatically generated"/>
             <wp:cNvGraphicFramePr>
               <a:graphicFrameLocks xmlns:a="http://schemas.openxmlformats.org/drawingml/2006/main" noChangeAspect="1"/>
             </wp:cNvGraphicFramePr>
@@ -307,7 +307,7 @@
               <a:graphicData uri="http://schemas.openxmlformats.org/drawingml/2006/picture">
                 <pic:pic xmlns:pic="http://schemas.openxmlformats.org/drawingml/2006/picture">
                   <pic:nvPicPr>
-                    <pic:cNvPr id="9" name="Picture 9"/>
+                    <pic:cNvPr id="23" name="Picture 23" descr="Logo&#10;&#10;Description automatically generated"/>
                     <pic:cNvPicPr/>
                   </pic:nvPicPr>
                   <pic:blipFill>
@@ -348,26 +348,26 @@
           <w:noProof/>
         </w:rPr>
         <w:drawing>
-          <wp:anchor distT="0" distB="0" distL="114300" distR="114300" simplePos="0" relativeHeight="251660288" behindDoc="1" locked="0" layoutInCell="1" allowOverlap="1" wp14:anchorId="30BEBCF7" wp14:editId="5D79B307">
+          <wp:anchor distT="0" distB="0" distL="114300" distR="114300" simplePos="0" relativeHeight="251681792" behindDoc="1" locked="0" layoutInCell="1" allowOverlap="1" wp14:anchorId="72456ADB" wp14:editId="3C7CE5AA">
             <wp:simplePos x="0" y="0"/>
             <wp:positionH relativeFrom="margin">
-              <wp:posOffset>0</wp:posOffset>
+              <wp:align>right</wp:align>
             </wp:positionH>
             <wp:positionV relativeFrom="paragraph">
-              <wp:posOffset>4161790</wp:posOffset>
+              <wp:posOffset>1905</wp:posOffset>
             </wp:positionV>
             <wp:extent cx="1097280" cy="1097280"/>
-            <wp:effectExtent l="0" t="0" r="0" b="0"/>
+            <wp:effectExtent l="0" t="0" r="7620" b="7620"/>
             <wp:wrapTight wrapText="bothSides">
               <wp:wrapPolygon edited="0">
                 <wp:start x="0" y="0"/>
-                <wp:lineTo x="0" y="21250"/>
-                <wp:lineTo x="21250" y="21250"/>
-                <wp:lineTo x="21250" y="0"/>
+                <wp:lineTo x="0" y="21375"/>
+                <wp:lineTo x="21375" y="21375"/>
+                <wp:lineTo x="21375" y="0"/>
                 <wp:lineTo x="0" y="0"/>
               </wp:wrapPolygon>
             </wp:wrapTight>
-            <wp:docPr id="3" name="Picture 3"/>
+            <wp:docPr id="24" name="Picture 24" descr="Logo&#10;&#10;Description automatically generated with medium confidence"/>
             <wp:cNvGraphicFramePr>
               <a:graphicFrameLocks xmlns:a="http://schemas.openxmlformats.org/drawingml/2006/main" noChangeAspect="1"/>
             </wp:cNvGraphicFramePr>
@@ -375,7 +375,7 @@
               <a:graphicData uri="http://schemas.openxmlformats.org/drawingml/2006/picture">
                 <pic:pic xmlns:pic="http://schemas.openxmlformats.org/drawingml/2006/picture">
                   <pic:nvPicPr>
-                    <pic:cNvPr id="3" name="Picture 3"/>
+                    <pic:cNvPr id="24" name="Picture 24" descr="Logo&#10;&#10;Description automatically generated with medium confidence"/>
                     <pic:cNvPicPr/>
                   </pic:nvPicPr>
                   <pic:blipFill>
@@ -416,26 +416,26 @@
           <w:noProof/>
         </w:rPr>
         <w:drawing>
-          <wp:anchor distT="0" distB="0" distL="114300" distR="114300" simplePos="0" relativeHeight="251667456" behindDoc="1" locked="0" layoutInCell="1" allowOverlap="1" wp14:anchorId="3B9C06F9" wp14:editId="401FAF28">
+          <wp:anchor distT="0" distB="0" distL="114300" distR="114300" simplePos="0" relativeHeight="251675648" behindDoc="1" locked="0" layoutInCell="1" allowOverlap="1" wp14:anchorId="7C608837" wp14:editId="114351B2">
             <wp:simplePos x="0" y="0"/>
             <wp:positionH relativeFrom="margin">
-              <wp:posOffset>4846320</wp:posOffset>
+              <wp:align>left</wp:align>
             </wp:positionH>
             <wp:positionV relativeFrom="paragraph">
-              <wp:posOffset>2770505</wp:posOffset>
+              <wp:posOffset>3175</wp:posOffset>
             </wp:positionV>
             <wp:extent cx="1097280" cy="1097280"/>
-            <wp:effectExtent l="0" t="0" r="0" b="0"/>
+            <wp:effectExtent l="0" t="0" r="7620" b="7620"/>
             <wp:wrapTight wrapText="bothSides">
               <wp:wrapPolygon edited="0">
                 <wp:start x="0" y="0"/>
-                <wp:lineTo x="0" y="21250"/>
-                <wp:lineTo x="21250" y="21250"/>
-                <wp:lineTo x="21250" y="0"/>
+                <wp:lineTo x="0" y="21375"/>
+                <wp:lineTo x="21375" y="21375"/>
+                <wp:lineTo x="21375" y="0"/>
                 <wp:lineTo x="0" y="0"/>
               </wp:wrapPolygon>
             </wp:wrapTight>
-            <wp:docPr id="10" name="Picture 10"/>
+            <wp:docPr id="18" name="Picture 18" descr="Logo&#10;&#10;Description automatically generated"/>
             <wp:cNvGraphicFramePr>
               <a:graphicFrameLocks xmlns:a="http://schemas.openxmlformats.org/drawingml/2006/main" noChangeAspect="1"/>
             </wp:cNvGraphicFramePr>
@@ -443,7 +443,7 @@
               <a:graphicData uri="http://schemas.openxmlformats.org/drawingml/2006/picture">
                 <pic:pic xmlns:pic="http://schemas.openxmlformats.org/drawingml/2006/picture">
                   <pic:nvPicPr>
-                    <pic:cNvPr id="10" name="Picture 10"/>
+                    <pic:cNvPr id="18" name="Picture 18" descr="Logo&#10;&#10;Description automatically generated"/>
                     <pic:cNvPicPr/>
                   </pic:nvPicPr>
                   <pic:blipFill>
@@ -484,26 +484,26 @@
           <w:noProof/>
         </w:rPr>
         <w:drawing>
-          <wp:anchor distT="0" distB="0" distL="114300" distR="114300" simplePos="0" relativeHeight="251661312" behindDoc="1" locked="0" layoutInCell="1" allowOverlap="1" wp14:anchorId="351AB5EB" wp14:editId="64702220">
+          <wp:anchor distT="0" distB="0" distL="114300" distR="114300" simplePos="0" relativeHeight="251674624" behindDoc="1" locked="0" layoutInCell="1" allowOverlap="1" wp14:anchorId="7FA0F063" wp14:editId="0A18C7AC">
             <wp:simplePos x="0" y="0"/>
             <wp:positionH relativeFrom="margin">
-              <wp:posOffset>0</wp:posOffset>
+              <wp:align>left</wp:align>
             </wp:positionH>
             <wp:positionV relativeFrom="paragraph">
-              <wp:posOffset>2772410</wp:posOffset>
+              <wp:posOffset>1379855</wp:posOffset>
             </wp:positionV>
             <wp:extent cx="1097280" cy="1097280"/>
-            <wp:effectExtent l="0" t="0" r="0" b="0"/>
+            <wp:effectExtent l="0" t="0" r="7620" b="7620"/>
             <wp:wrapTight wrapText="bothSides">
               <wp:wrapPolygon edited="0">
                 <wp:start x="0" y="0"/>
-                <wp:lineTo x="0" y="21250"/>
-                <wp:lineTo x="21250" y="21250"/>
-                <wp:lineTo x="21250" y="0"/>
+                <wp:lineTo x="0" y="21375"/>
+                <wp:lineTo x="21375" y="21375"/>
+                <wp:lineTo x="21375" y="0"/>
                 <wp:lineTo x="0" y="0"/>
               </wp:wrapPolygon>
             </wp:wrapTight>
-            <wp:docPr id="4" name="Picture 4"/>
+            <wp:docPr id="17" name="Picture 17" descr="Logo&#10;&#10;Description automatically generated"/>
             <wp:cNvGraphicFramePr>
               <a:graphicFrameLocks xmlns:a="http://schemas.openxmlformats.org/drawingml/2006/main" noChangeAspect="1"/>
             </wp:cNvGraphicFramePr>
@@ -511,7 +511,7 @@
               <a:graphicData uri="http://schemas.openxmlformats.org/drawingml/2006/picture">
                 <pic:pic xmlns:pic="http://schemas.openxmlformats.org/drawingml/2006/picture">
                   <pic:nvPicPr>
-                    <pic:cNvPr id="4" name="Picture 4"/>
+                    <pic:cNvPr id="17" name="Picture 17" descr="Logo&#10;&#10;Description automatically generated"/>
                     <pic:cNvPicPr/>
                   </pic:nvPicPr>
                   <pic:blipFill>
@@ -552,26 +552,26 @@
           <w:noProof/>
         </w:rPr>
         <w:drawing>
-          <wp:anchor distT="0" distB="0" distL="114300" distR="114300" simplePos="0" relativeHeight="251668480" behindDoc="1" locked="0" layoutInCell="1" allowOverlap="1" wp14:anchorId="5E564004" wp14:editId="1A7D801A">
+          <wp:anchor distT="0" distB="0" distL="114300" distR="114300" simplePos="0" relativeHeight="251673600" behindDoc="1" locked="0" layoutInCell="1" allowOverlap="1" wp14:anchorId="72D99B37" wp14:editId="14D9C741">
             <wp:simplePos x="0" y="0"/>
             <wp:positionH relativeFrom="margin">
-              <wp:posOffset>4846320</wp:posOffset>
+              <wp:align>left</wp:align>
             </wp:positionH>
             <wp:positionV relativeFrom="paragraph">
-              <wp:posOffset>1384477</wp:posOffset>
+              <wp:posOffset>2774315</wp:posOffset>
             </wp:positionV>
             <wp:extent cx="1097280" cy="1097280"/>
-            <wp:effectExtent l="0" t="0" r="0" b="0"/>
+            <wp:effectExtent l="0" t="0" r="7620" b="7620"/>
             <wp:wrapTight wrapText="bothSides">
               <wp:wrapPolygon edited="0">
                 <wp:start x="0" y="0"/>
-                <wp:lineTo x="0" y="21250"/>
-                <wp:lineTo x="21250" y="21250"/>
-                <wp:lineTo x="21250" y="0"/>
+                <wp:lineTo x="0" y="21375"/>
+                <wp:lineTo x="21375" y="21375"/>
+                <wp:lineTo x="21375" y="0"/>
                 <wp:lineTo x="0" y="0"/>
               </wp:wrapPolygon>
             </wp:wrapTight>
-            <wp:docPr id="11" name="Picture 11"/>
+            <wp:docPr id="16" name="Picture 16" descr="Logo&#10;&#10;Description automatically generated"/>
             <wp:cNvGraphicFramePr>
               <a:graphicFrameLocks xmlns:a="http://schemas.openxmlformats.org/drawingml/2006/main" noChangeAspect="1"/>
             </wp:cNvGraphicFramePr>
@@ -579,7 +579,7 @@
               <a:graphicData uri="http://schemas.openxmlformats.org/drawingml/2006/picture">
                 <pic:pic xmlns:pic="http://schemas.openxmlformats.org/drawingml/2006/picture">
                   <pic:nvPicPr>
-                    <pic:cNvPr id="11" name="Picture 11"/>
+                    <pic:cNvPr id="16" name="Picture 16" descr="Logo&#10;&#10;Description automatically generated"/>
                     <pic:cNvPicPr/>
                   </pic:nvPicPr>
                   <pic:blipFill>
@@ -620,26 +620,26 @@
           <w:noProof/>
         </w:rPr>
         <w:drawing>
-          <wp:anchor distT="0" distB="0" distL="114300" distR="114300" simplePos="0" relativeHeight="251662336" behindDoc="1" locked="0" layoutInCell="1" allowOverlap="1" wp14:anchorId="28655B57" wp14:editId="42D14D2F">
+          <wp:anchor distT="0" distB="0" distL="114300" distR="114300" simplePos="0" relativeHeight="251672576" behindDoc="1" locked="0" layoutInCell="1" allowOverlap="1" wp14:anchorId="29D2D6F4" wp14:editId="760DE329">
             <wp:simplePos x="0" y="0"/>
             <wp:positionH relativeFrom="margin">
-              <wp:posOffset>0</wp:posOffset>
+              <wp:align>left</wp:align>
             </wp:positionH>
             <wp:positionV relativeFrom="paragraph">
-              <wp:posOffset>1385305</wp:posOffset>
+              <wp:posOffset>4157980</wp:posOffset>
             </wp:positionV>
             <wp:extent cx="1097280" cy="1097280"/>
-            <wp:effectExtent l="0" t="0" r="0" b="0"/>
+            <wp:effectExtent l="0" t="0" r="7620" b="7620"/>
             <wp:wrapTight wrapText="bothSides">
               <wp:wrapPolygon edited="0">
                 <wp:start x="0" y="0"/>
-                <wp:lineTo x="0" y="21250"/>
-                <wp:lineTo x="21250" y="21250"/>
-                <wp:lineTo x="21250" y="0"/>
+                <wp:lineTo x="0" y="21375"/>
+                <wp:lineTo x="21375" y="21375"/>
+                <wp:lineTo x="21375" y="0"/>
                 <wp:lineTo x="0" y="0"/>
               </wp:wrapPolygon>
             </wp:wrapTight>
-            <wp:docPr id="5" name="Picture 5"/>
+            <wp:docPr id="15" name="Picture 15" descr="Shape&#10;&#10;Description automatically generated with low confidence"/>
             <wp:cNvGraphicFramePr>
               <a:graphicFrameLocks xmlns:a="http://schemas.openxmlformats.org/drawingml/2006/main" noChangeAspect="1"/>
             </wp:cNvGraphicFramePr>
@@ -647,7 +647,7 @@
               <a:graphicData uri="http://schemas.openxmlformats.org/drawingml/2006/picture">
                 <pic:pic xmlns:pic="http://schemas.openxmlformats.org/drawingml/2006/picture">
                   <pic:nvPicPr>
-                    <pic:cNvPr id="5" name="Picture 5"/>
+                    <pic:cNvPr id="15" name="Picture 15" descr="Shape&#10;&#10;Description automatically generated with low confidence"/>
                     <pic:cNvPicPr/>
                   </pic:nvPicPr>
                   <pic:blipFill>
@@ -688,26 +688,26 @@
           <w:noProof/>
         </w:rPr>
         <w:drawing>
-          <wp:anchor distT="0" distB="0" distL="114300" distR="114300" simplePos="0" relativeHeight="251669504" behindDoc="1" locked="0" layoutInCell="1" allowOverlap="1" wp14:anchorId="31C9E611" wp14:editId="4C25A4FD">
+          <wp:anchor distT="0" distB="0" distL="114300" distR="114300" simplePos="0" relativeHeight="251671552" behindDoc="1" locked="0" layoutInCell="1" allowOverlap="1" wp14:anchorId="7A51AB2A" wp14:editId="3FCFD2FB">
             <wp:simplePos x="0" y="0"/>
             <wp:positionH relativeFrom="margin">
-              <wp:posOffset>4846320</wp:posOffset>
+              <wp:align>left</wp:align>
             </wp:positionH>
             <wp:positionV relativeFrom="paragraph">
-              <wp:posOffset>0</wp:posOffset>
+              <wp:posOffset>5543550</wp:posOffset>
             </wp:positionV>
             <wp:extent cx="1097280" cy="1097280"/>
-            <wp:effectExtent l="0" t="0" r="0" b="0"/>
+            <wp:effectExtent l="0" t="0" r="7620" b="7620"/>
             <wp:wrapTight wrapText="bothSides">
               <wp:wrapPolygon edited="0">
                 <wp:start x="0" y="0"/>
-                <wp:lineTo x="0" y="21250"/>
-                <wp:lineTo x="21250" y="21250"/>
-                <wp:lineTo x="21250" y="0"/>
+                <wp:lineTo x="0" y="21375"/>
+                <wp:lineTo x="21375" y="21375"/>
+                <wp:lineTo x="21375" y="0"/>
                 <wp:lineTo x="0" y="0"/>
               </wp:wrapPolygon>
             </wp:wrapTight>
-            <wp:docPr id="12" name="Picture 12"/>
+            <wp:docPr id="14" name="Picture 14" descr="Logo&#10;&#10;Description automatically generated"/>
             <wp:cNvGraphicFramePr>
               <a:graphicFrameLocks xmlns:a="http://schemas.openxmlformats.org/drawingml/2006/main" noChangeAspect="1"/>
             </wp:cNvGraphicFramePr>
@@ -715,7 +715,7 @@
               <a:graphicData uri="http://schemas.openxmlformats.org/drawingml/2006/picture">
                 <pic:pic xmlns:pic="http://schemas.openxmlformats.org/drawingml/2006/picture">
                   <pic:nvPicPr>
-                    <pic:cNvPr id="12" name="Picture 12"/>
+                    <pic:cNvPr id="14" name="Picture 14" descr="Logo&#10;&#10;Description automatically generated"/>
                     <pic:cNvPicPr/>
                   </pic:nvPicPr>
                   <pic:blipFill>
@@ -756,6 +756,822 @@
           <w:noProof/>
         </w:rPr>
         <w:drawing>
+          <wp:anchor distT="0" distB="0" distL="114300" distR="114300" simplePos="0" relativeHeight="251670528" behindDoc="1" locked="0" layoutInCell="1" allowOverlap="1" wp14:anchorId="7FC17013" wp14:editId="76F1E03B">
+            <wp:simplePos x="0" y="0"/>
+            <wp:positionH relativeFrom="margin">
+              <wp:posOffset>-1361</wp:posOffset>
+            </wp:positionH>
+            <wp:positionV relativeFrom="paragraph">
+              <wp:posOffset>6934472</wp:posOffset>
+            </wp:positionV>
+            <wp:extent cx="1097280" cy="1097280"/>
+            <wp:effectExtent l="0" t="0" r="7620" b="7620"/>
+            <wp:wrapTight wrapText="bothSides">
+              <wp:wrapPolygon edited="0">
+                <wp:start x="0" y="0"/>
+                <wp:lineTo x="0" y="21375"/>
+                <wp:lineTo x="21375" y="21375"/>
+                <wp:lineTo x="21375" y="0"/>
+                <wp:lineTo x="0" y="0"/>
+              </wp:wrapPolygon>
+            </wp:wrapTight>
+            <wp:docPr id="13" name="Picture 13" descr="Logo&#10;&#10;Description automatically generated"/>
+            <wp:cNvGraphicFramePr>
+              <a:graphicFrameLocks xmlns:a="http://schemas.openxmlformats.org/drawingml/2006/main" noChangeAspect="1"/>
+            </wp:cNvGraphicFramePr>
+            <a:graphic xmlns:a="http://schemas.openxmlformats.org/drawingml/2006/main">
+              <a:graphicData uri="http://schemas.openxmlformats.org/drawingml/2006/picture">
+                <pic:pic xmlns:pic="http://schemas.openxmlformats.org/drawingml/2006/picture">
+                  <pic:nvPicPr>
+                    <pic:cNvPr id="13" name="Picture 13" descr="Logo&#10;&#10;Description automatically generated"/>
+                    <pic:cNvPicPr/>
+                  </pic:nvPicPr>
+                  <pic:blipFill>
+                    <a:blip r:embed="rId15" cstate="print">
+                      <a:extLst>
+                        <a:ext uri="{28A0092B-C50C-407E-A947-70E740481C1C}">
+                          <a14:useLocalDpi xmlns:a14="http://schemas.microsoft.com/office/drawing/2010/main" val="0"/>
+                        </a:ext>
+                      </a:extLst>
+                    </a:blip>
+                    <a:stretch>
+                      <a:fillRect/>
+                    </a:stretch>
+                  </pic:blipFill>
+                  <pic:spPr>
+                    <a:xfrm>
+                      <a:off x="0" y="0"/>
+                      <a:ext cx="1097280" cy="1097280"/>
+                    </a:xfrm>
+                    <a:prstGeom prst="rect">
+                      <a:avLst/>
+                    </a:prstGeom>
+                  </pic:spPr>
+                </pic:pic>
+              </a:graphicData>
+            </a:graphic>
+            <wp14:sizeRelH relativeFrom="page">
+              <wp14:pctWidth>0</wp14:pctWidth>
+            </wp14:sizeRelH>
+            <wp14:sizeRelV relativeFrom="page">
+              <wp14:pctHeight>0</wp14:pctHeight>
+            </wp14:sizeRelV>
+          </wp:anchor>
+        </w:drawing>
+      </w:r>
+      <w:r>
+        <w:rPr>
+          <w:noProof/>
+        </w:rPr>
+        <w:drawing>
+          <wp:anchor distT="0" distB="0" distL="114300" distR="114300" simplePos="0" relativeHeight="251664384" behindDoc="1" locked="0" layoutInCell="1" allowOverlap="1" wp14:anchorId="5923D91B" wp14:editId="17576F88">
+            <wp:simplePos x="0" y="0"/>
+            <wp:positionH relativeFrom="margin">
+              <wp:posOffset>4846320</wp:posOffset>
+            </wp:positionH>
+            <wp:positionV relativeFrom="margin">
+              <wp:posOffset>6936933</wp:posOffset>
+            </wp:positionV>
+            <wp:extent cx="1097280" cy="1097280"/>
+            <wp:effectExtent l="0" t="0" r="0" b="0"/>
+            <wp:wrapTight wrapText="bothSides">
+              <wp:wrapPolygon edited="0">
+                <wp:start x="0" y="0"/>
+                <wp:lineTo x="0" y="21250"/>
+                <wp:lineTo x="21250" y="21250"/>
+                <wp:lineTo x="21250" y="0"/>
+                <wp:lineTo x="0" y="0"/>
+              </wp:wrapPolygon>
+            </wp:wrapTight>
+            <wp:docPr id="7" name="Picture 7"/>
+            <wp:cNvGraphicFramePr>
+              <a:graphicFrameLocks xmlns:a="http://schemas.openxmlformats.org/drawingml/2006/main" noChangeAspect="1"/>
+            </wp:cNvGraphicFramePr>
+            <a:graphic xmlns:a="http://schemas.openxmlformats.org/drawingml/2006/main">
+              <a:graphicData uri="http://schemas.openxmlformats.org/drawingml/2006/picture">
+                <pic:pic xmlns:pic="http://schemas.openxmlformats.org/drawingml/2006/picture">
+                  <pic:nvPicPr>
+                    <pic:cNvPr id="7" name="Picture 7"/>
+                    <pic:cNvPicPr/>
+                  </pic:nvPicPr>
+                  <pic:blipFill>
+                    <a:blip r:embed="rId16" cstate="print">
+                      <a:extLst>
+                        <a:ext uri="{28A0092B-C50C-407E-A947-70E740481C1C}">
+                          <a14:useLocalDpi xmlns:a14="http://schemas.microsoft.com/office/drawing/2010/main" val="0"/>
+                        </a:ext>
+                      </a:extLst>
+                    </a:blip>
+                    <a:stretch>
+                      <a:fillRect/>
+                    </a:stretch>
+                  </pic:blipFill>
+                  <pic:spPr>
+                    <a:xfrm>
+                      <a:off x="0" y="0"/>
+                      <a:ext cx="1097280" cy="1097280"/>
+                    </a:xfrm>
+                    <a:prstGeom prst="rect">
+                      <a:avLst/>
+                    </a:prstGeom>
+                  </pic:spPr>
+                </pic:pic>
+              </a:graphicData>
+            </a:graphic>
+            <wp14:sizeRelH relativeFrom="page">
+              <wp14:pctWidth>0</wp14:pctWidth>
+            </wp14:sizeRelH>
+            <wp14:sizeRelV relativeFrom="page">
+              <wp14:pctHeight>0</wp14:pctHeight>
+            </wp14:sizeRelV>
+          </wp:anchor>
+        </w:drawing>
+      </w:r>
+      <w:r>
+        <w:rPr>
+          <w:noProof/>
+        </w:rPr>
+        <w:drawing>
+          <wp:anchor distT="0" distB="0" distL="114300" distR="114300" simplePos="0" relativeHeight="251658240" behindDoc="1" locked="0" layoutInCell="1" allowOverlap="1" wp14:anchorId="2AD58CBB" wp14:editId="3C9B320E">
+            <wp:simplePos x="0" y="0"/>
+            <wp:positionH relativeFrom="margin">
+              <wp:posOffset>0</wp:posOffset>
+            </wp:positionH>
+            <wp:positionV relativeFrom="margin">
+              <wp:posOffset>6936378</wp:posOffset>
+            </wp:positionV>
+            <wp:extent cx="1097280" cy="1097280"/>
+            <wp:effectExtent l="0" t="0" r="0" b="0"/>
+            <wp:wrapTight wrapText="bothSides">
+              <wp:wrapPolygon edited="0">
+                <wp:start x="0" y="0"/>
+                <wp:lineTo x="0" y="21250"/>
+                <wp:lineTo x="21250" y="21250"/>
+                <wp:lineTo x="21250" y="0"/>
+                <wp:lineTo x="0" y="0"/>
+              </wp:wrapPolygon>
+            </wp:wrapTight>
+            <wp:docPr id="1" name="Picture 1"/>
+            <wp:cNvGraphicFramePr>
+              <a:graphicFrameLocks xmlns:a="http://schemas.openxmlformats.org/drawingml/2006/main" noChangeAspect="1"/>
+            </wp:cNvGraphicFramePr>
+            <a:graphic xmlns:a="http://schemas.openxmlformats.org/drawingml/2006/main">
+              <a:graphicData uri="http://schemas.openxmlformats.org/drawingml/2006/picture">
+                <pic:pic xmlns:pic="http://schemas.openxmlformats.org/drawingml/2006/picture">
+                  <pic:nvPicPr>
+                    <pic:cNvPr id="1" name="Picture 1"/>
+                    <pic:cNvPicPr/>
+                  </pic:nvPicPr>
+                  <pic:blipFill>
+                    <a:blip r:embed="rId17" cstate="print">
+                      <a:extLst>
+                        <a:ext uri="{28A0092B-C50C-407E-A947-70E740481C1C}">
+                          <a14:useLocalDpi xmlns:a14="http://schemas.microsoft.com/office/drawing/2010/main" val="0"/>
+                        </a:ext>
+                      </a:extLst>
+                    </a:blip>
+                    <a:stretch>
+                      <a:fillRect/>
+                    </a:stretch>
+                  </pic:blipFill>
+                  <pic:spPr>
+                    <a:xfrm>
+                      <a:off x="0" y="0"/>
+                      <a:ext cx="1097280" cy="1097280"/>
+                    </a:xfrm>
+                    <a:prstGeom prst="rect">
+                      <a:avLst/>
+                    </a:prstGeom>
+                  </pic:spPr>
+                </pic:pic>
+              </a:graphicData>
+            </a:graphic>
+            <wp14:sizeRelH relativeFrom="page">
+              <wp14:pctWidth>0</wp14:pctWidth>
+            </wp14:sizeRelH>
+            <wp14:sizeRelV relativeFrom="page">
+              <wp14:pctHeight>0</wp14:pctHeight>
+            </wp14:sizeRelV>
+          </wp:anchor>
+        </w:drawing>
+      </w:r>
+      <w:r>
+        <w:rPr>
+          <w:noProof/>
+        </w:rPr>
+        <w:drawing>
+          <wp:anchor distT="0" distB="0" distL="114300" distR="114300" simplePos="0" relativeHeight="251665408" behindDoc="1" locked="0" layoutInCell="1" allowOverlap="1" wp14:anchorId="69A94693" wp14:editId="120EABE7">
+            <wp:simplePos x="0" y="0"/>
+            <wp:positionH relativeFrom="margin">
+              <wp:posOffset>4846320</wp:posOffset>
+            </wp:positionH>
+            <wp:positionV relativeFrom="paragraph">
+              <wp:posOffset>5547938</wp:posOffset>
+            </wp:positionV>
+            <wp:extent cx="1097280" cy="1097280"/>
+            <wp:effectExtent l="0" t="0" r="0" b="0"/>
+            <wp:wrapTight wrapText="bothSides">
+              <wp:wrapPolygon edited="0">
+                <wp:start x="0" y="0"/>
+                <wp:lineTo x="0" y="21250"/>
+                <wp:lineTo x="21250" y="21250"/>
+                <wp:lineTo x="21250" y="0"/>
+                <wp:lineTo x="0" y="0"/>
+              </wp:wrapPolygon>
+            </wp:wrapTight>
+            <wp:docPr id="8" name="Picture 8"/>
+            <wp:cNvGraphicFramePr>
+              <a:graphicFrameLocks xmlns:a="http://schemas.openxmlformats.org/drawingml/2006/main" noChangeAspect="1"/>
+            </wp:cNvGraphicFramePr>
+            <a:graphic xmlns:a="http://schemas.openxmlformats.org/drawingml/2006/main">
+              <a:graphicData uri="http://schemas.openxmlformats.org/drawingml/2006/picture">
+                <pic:pic xmlns:pic="http://schemas.openxmlformats.org/drawingml/2006/picture">
+                  <pic:nvPicPr>
+                    <pic:cNvPr id="8" name="Picture 8"/>
+                    <pic:cNvPicPr/>
+                  </pic:nvPicPr>
+                  <pic:blipFill>
+                    <a:blip r:embed="rId18" cstate="print">
+                      <a:extLst>
+                        <a:ext uri="{28A0092B-C50C-407E-A947-70E740481C1C}">
+                          <a14:useLocalDpi xmlns:a14="http://schemas.microsoft.com/office/drawing/2010/main" val="0"/>
+                        </a:ext>
+                      </a:extLst>
+                    </a:blip>
+                    <a:stretch>
+                      <a:fillRect/>
+                    </a:stretch>
+                  </pic:blipFill>
+                  <pic:spPr>
+                    <a:xfrm>
+                      <a:off x="0" y="0"/>
+                      <a:ext cx="1097280" cy="1097280"/>
+                    </a:xfrm>
+                    <a:prstGeom prst="rect">
+                      <a:avLst/>
+                    </a:prstGeom>
+                  </pic:spPr>
+                </pic:pic>
+              </a:graphicData>
+            </a:graphic>
+            <wp14:sizeRelH relativeFrom="page">
+              <wp14:pctWidth>0</wp14:pctWidth>
+            </wp14:sizeRelH>
+            <wp14:sizeRelV relativeFrom="page">
+              <wp14:pctHeight>0</wp14:pctHeight>
+            </wp14:sizeRelV>
+          </wp:anchor>
+        </w:drawing>
+      </w:r>
+      <w:r>
+        <w:rPr>
+          <w:noProof/>
+        </w:rPr>
+        <w:drawing>
+          <wp:anchor distT="0" distB="0" distL="114300" distR="114300" simplePos="0" relativeHeight="251659264" behindDoc="1" locked="0" layoutInCell="1" allowOverlap="1" wp14:anchorId="020E3197" wp14:editId="7A667D95">
+            <wp:simplePos x="0" y="0"/>
+            <wp:positionH relativeFrom="margin">
+              <wp:posOffset>0</wp:posOffset>
+            </wp:positionH>
+            <wp:positionV relativeFrom="paragraph">
+              <wp:posOffset>5547303</wp:posOffset>
+            </wp:positionV>
+            <wp:extent cx="1097280" cy="1097280"/>
+            <wp:effectExtent l="0" t="0" r="0" b="0"/>
+            <wp:wrapTight wrapText="bothSides">
+              <wp:wrapPolygon edited="0">
+                <wp:start x="0" y="0"/>
+                <wp:lineTo x="0" y="21250"/>
+                <wp:lineTo x="21250" y="21250"/>
+                <wp:lineTo x="21250" y="0"/>
+                <wp:lineTo x="0" y="0"/>
+              </wp:wrapPolygon>
+            </wp:wrapTight>
+            <wp:docPr id="2" name="Picture 2"/>
+            <wp:cNvGraphicFramePr>
+              <a:graphicFrameLocks xmlns:a="http://schemas.openxmlformats.org/drawingml/2006/main" noChangeAspect="1"/>
+            </wp:cNvGraphicFramePr>
+            <a:graphic xmlns:a="http://schemas.openxmlformats.org/drawingml/2006/main">
+              <a:graphicData uri="http://schemas.openxmlformats.org/drawingml/2006/picture">
+                <pic:pic xmlns:pic="http://schemas.openxmlformats.org/drawingml/2006/picture">
+                  <pic:nvPicPr>
+                    <pic:cNvPr id="2" name="Picture 2"/>
+                    <pic:cNvPicPr/>
+                  </pic:nvPicPr>
+                  <pic:blipFill>
+                    <a:blip r:embed="rId19" cstate="print">
+                      <a:extLst>
+                        <a:ext uri="{28A0092B-C50C-407E-A947-70E740481C1C}">
+                          <a14:useLocalDpi xmlns:a14="http://schemas.microsoft.com/office/drawing/2010/main" val="0"/>
+                        </a:ext>
+                      </a:extLst>
+                    </a:blip>
+                    <a:stretch>
+                      <a:fillRect/>
+                    </a:stretch>
+                  </pic:blipFill>
+                  <pic:spPr>
+                    <a:xfrm>
+                      <a:off x="0" y="0"/>
+                      <a:ext cx="1097280" cy="1097280"/>
+                    </a:xfrm>
+                    <a:prstGeom prst="rect">
+                      <a:avLst/>
+                    </a:prstGeom>
+                  </pic:spPr>
+                </pic:pic>
+              </a:graphicData>
+            </a:graphic>
+            <wp14:sizeRelH relativeFrom="page">
+              <wp14:pctWidth>0</wp14:pctWidth>
+            </wp14:sizeRelH>
+            <wp14:sizeRelV relativeFrom="page">
+              <wp14:pctHeight>0</wp14:pctHeight>
+            </wp14:sizeRelV>
+          </wp:anchor>
+        </w:drawing>
+      </w:r>
+      <w:r>
+        <w:rPr>
+          <w:noProof/>
+        </w:rPr>
+        <w:drawing>
+          <wp:anchor distT="0" distB="0" distL="114300" distR="114300" simplePos="0" relativeHeight="251666432" behindDoc="1" locked="0" layoutInCell="1" allowOverlap="1" wp14:anchorId="2DFAC252" wp14:editId="15F8C2D0">
+            <wp:simplePos x="0" y="0"/>
+            <wp:positionH relativeFrom="margin">
+              <wp:posOffset>4846320</wp:posOffset>
+            </wp:positionH>
+            <wp:positionV relativeFrom="paragraph">
+              <wp:posOffset>4160520</wp:posOffset>
+            </wp:positionV>
+            <wp:extent cx="1097280" cy="1097280"/>
+            <wp:effectExtent l="0" t="0" r="0" b="0"/>
+            <wp:wrapTight wrapText="bothSides">
+              <wp:wrapPolygon edited="0">
+                <wp:start x="0" y="0"/>
+                <wp:lineTo x="0" y="21250"/>
+                <wp:lineTo x="21250" y="21250"/>
+                <wp:lineTo x="21250" y="0"/>
+                <wp:lineTo x="0" y="0"/>
+              </wp:wrapPolygon>
+            </wp:wrapTight>
+            <wp:docPr id="9" name="Picture 9"/>
+            <wp:cNvGraphicFramePr>
+              <a:graphicFrameLocks xmlns:a="http://schemas.openxmlformats.org/drawingml/2006/main" noChangeAspect="1"/>
+            </wp:cNvGraphicFramePr>
+            <a:graphic xmlns:a="http://schemas.openxmlformats.org/drawingml/2006/main">
+              <a:graphicData uri="http://schemas.openxmlformats.org/drawingml/2006/picture">
+                <pic:pic xmlns:pic="http://schemas.openxmlformats.org/drawingml/2006/picture">
+                  <pic:nvPicPr>
+                    <pic:cNvPr id="9" name="Picture 9"/>
+                    <pic:cNvPicPr/>
+                  </pic:nvPicPr>
+                  <pic:blipFill>
+                    <a:blip r:embed="rId20" cstate="print">
+                      <a:extLst>
+                        <a:ext uri="{28A0092B-C50C-407E-A947-70E740481C1C}">
+                          <a14:useLocalDpi xmlns:a14="http://schemas.microsoft.com/office/drawing/2010/main" val="0"/>
+                        </a:ext>
+                      </a:extLst>
+                    </a:blip>
+                    <a:stretch>
+                      <a:fillRect/>
+                    </a:stretch>
+                  </pic:blipFill>
+                  <pic:spPr>
+                    <a:xfrm>
+                      <a:off x="0" y="0"/>
+                      <a:ext cx="1097280" cy="1097280"/>
+                    </a:xfrm>
+                    <a:prstGeom prst="rect">
+                      <a:avLst/>
+                    </a:prstGeom>
+                  </pic:spPr>
+                </pic:pic>
+              </a:graphicData>
+            </a:graphic>
+            <wp14:sizeRelH relativeFrom="page">
+              <wp14:pctWidth>0</wp14:pctWidth>
+            </wp14:sizeRelH>
+            <wp14:sizeRelV relativeFrom="page">
+              <wp14:pctHeight>0</wp14:pctHeight>
+            </wp14:sizeRelV>
+          </wp:anchor>
+        </w:drawing>
+      </w:r>
+      <w:r>
+        <w:rPr>
+          <w:noProof/>
+        </w:rPr>
+        <w:drawing>
+          <wp:anchor distT="0" distB="0" distL="114300" distR="114300" simplePos="0" relativeHeight="251660288" behindDoc="1" locked="0" layoutInCell="1" allowOverlap="1" wp14:anchorId="30BEBCF7" wp14:editId="5D79B307">
+            <wp:simplePos x="0" y="0"/>
+            <wp:positionH relativeFrom="margin">
+              <wp:posOffset>0</wp:posOffset>
+            </wp:positionH>
+            <wp:positionV relativeFrom="paragraph">
+              <wp:posOffset>4161790</wp:posOffset>
+            </wp:positionV>
+            <wp:extent cx="1097280" cy="1097280"/>
+            <wp:effectExtent l="0" t="0" r="0" b="0"/>
+            <wp:wrapTight wrapText="bothSides">
+              <wp:wrapPolygon edited="0">
+                <wp:start x="0" y="0"/>
+                <wp:lineTo x="0" y="21250"/>
+                <wp:lineTo x="21250" y="21250"/>
+                <wp:lineTo x="21250" y="0"/>
+                <wp:lineTo x="0" y="0"/>
+              </wp:wrapPolygon>
+            </wp:wrapTight>
+            <wp:docPr id="3" name="Picture 3"/>
+            <wp:cNvGraphicFramePr>
+              <a:graphicFrameLocks xmlns:a="http://schemas.openxmlformats.org/drawingml/2006/main" noChangeAspect="1"/>
+            </wp:cNvGraphicFramePr>
+            <a:graphic xmlns:a="http://schemas.openxmlformats.org/drawingml/2006/main">
+              <a:graphicData uri="http://schemas.openxmlformats.org/drawingml/2006/picture">
+                <pic:pic xmlns:pic="http://schemas.openxmlformats.org/drawingml/2006/picture">
+                  <pic:nvPicPr>
+                    <pic:cNvPr id="3" name="Picture 3"/>
+                    <pic:cNvPicPr/>
+                  </pic:nvPicPr>
+                  <pic:blipFill>
+                    <a:blip r:embed="rId21" cstate="print">
+                      <a:extLst>
+                        <a:ext uri="{28A0092B-C50C-407E-A947-70E740481C1C}">
+                          <a14:useLocalDpi xmlns:a14="http://schemas.microsoft.com/office/drawing/2010/main" val="0"/>
+                        </a:ext>
+                      </a:extLst>
+                    </a:blip>
+                    <a:stretch>
+                      <a:fillRect/>
+                    </a:stretch>
+                  </pic:blipFill>
+                  <pic:spPr>
+                    <a:xfrm>
+                      <a:off x="0" y="0"/>
+                      <a:ext cx="1097280" cy="1097280"/>
+                    </a:xfrm>
+                    <a:prstGeom prst="rect">
+                      <a:avLst/>
+                    </a:prstGeom>
+                  </pic:spPr>
+                </pic:pic>
+              </a:graphicData>
+            </a:graphic>
+            <wp14:sizeRelH relativeFrom="page">
+              <wp14:pctWidth>0</wp14:pctWidth>
+            </wp14:sizeRelH>
+            <wp14:sizeRelV relativeFrom="page">
+              <wp14:pctHeight>0</wp14:pctHeight>
+            </wp14:sizeRelV>
+          </wp:anchor>
+        </w:drawing>
+      </w:r>
+      <w:r>
+        <w:rPr>
+          <w:noProof/>
+        </w:rPr>
+        <w:drawing>
+          <wp:anchor distT="0" distB="0" distL="114300" distR="114300" simplePos="0" relativeHeight="251667456" behindDoc="1" locked="0" layoutInCell="1" allowOverlap="1" wp14:anchorId="3B9C06F9" wp14:editId="401FAF28">
+            <wp:simplePos x="0" y="0"/>
+            <wp:positionH relativeFrom="margin">
+              <wp:posOffset>4846320</wp:posOffset>
+            </wp:positionH>
+            <wp:positionV relativeFrom="paragraph">
+              <wp:posOffset>2770505</wp:posOffset>
+            </wp:positionV>
+            <wp:extent cx="1097280" cy="1097280"/>
+            <wp:effectExtent l="0" t="0" r="0" b="0"/>
+            <wp:wrapTight wrapText="bothSides">
+              <wp:wrapPolygon edited="0">
+                <wp:start x="0" y="0"/>
+                <wp:lineTo x="0" y="21250"/>
+                <wp:lineTo x="21250" y="21250"/>
+                <wp:lineTo x="21250" y="0"/>
+                <wp:lineTo x="0" y="0"/>
+              </wp:wrapPolygon>
+            </wp:wrapTight>
+            <wp:docPr id="10" name="Picture 10"/>
+            <wp:cNvGraphicFramePr>
+              <a:graphicFrameLocks xmlns:a="http://schemas.openxmlformats.org/drawingml/2006/main" noChangeAspect="1"/>
+            </wp:cNvGraphicFramePr>
+            <a:graphic xmlns:a="http://schemas.openxmlformats.org/drawingml/2006/main">
+              <a:graphicData uri="http://schemas.openxmlformats.org/drawingml/2006/picture">
+                <pic:pic xmlns:pic="http://schemas.openxmlformats.org/drawingml/2006/picture">
+                  <pic:nvPicPr>
+                    <pic:cNvPr id="10" name="Picture 10"/>
+                    <pic:cNvPicPr/>
+                  </pic:nvPicPr>
+                  <pic:blipFill>
+                    <a:blip r:embed="rId22" cstate="print">
+                      <a:extLst>
+                        <a:ext uri="{28A0092B-C50C-407E-A947-70E740481C1C}">
+                          <a14:useLocalDpi xmlns:a14="http://schemas.microsoft.com/office/drawing/2010/main" val="0"/>
+                        </a:ext>
+                      </a:extLst>
+                    </a:blip>
+                    <a:stretch>
+                      <a:fillRect/>
+                    </a:stretch>
+                  </pic:blipFill>
+                  <pic:spPr>
+                    <a:xfrm>
+                      <a:off x="0" y="0"/>
+                      <a:ext cx="1097280" cy="1097280"/>
+                    </a:xfrm>
+                    <a:prstGeom prst="rect">
+                      <a:avLst/>
+                    </a:prstGeom>
+                  </pic:spPr>
+                </pic:pic>
+              </a:graphicData>
+            </a:graphic>
+            <wp14:sizeRelH relativeFrom="page">
+              <wp14:pctWidth>0</wp14:pctWidth>
+            </wp14:sizeRelH>
+            <wp14:sizeRelV relativeFrom="page">
+              <wp14:pctHeight>0</wp14:pctHeight>
+            </wp14:sizeRelV>
+          </wp:anchor>
+        </w:drawing>
+      </w:r>
+      <w:r>
+        <w:rPr>
+          <w:noProof/>
+        </w:rPr>
+        <w:drawing>
+          <wp:anchor distT="0" distB="0" distL="114300" distR="114300" simplePos="0" relativeHeight="251661312" behindDoc="1" locked="0" layoutInCell="1" allowOverlap="1" wp14:anchorId="351AB5EB" wp14:editId="64702220">
+            <wp:simplePos x="0" y="0"/>
+            <wp:positionH relativeFrom="margin">
+              <wp:posOffset>0</wp:posOffset>
+            </wp:positionH>
+            <wp:positionV relativeFrom="paragraph">
+              <wp:posOffset>2772410</wp:posOffset>
+            </wp:positionV>
+            <wp:extent cx="1097280" cy="1097280"/>
+            <wp:effectExtent l="0" t="0" r="0" b="0"/>
+            <wp:wrapTight wrapText="bothSides">
+              <wp:wrapPolygon edited="0">
+                <wp:start x="0" y="0"/>
+                <wp:lineTo x="0" y="21250"/>
+                <wp:lineTo x="21250" y="21250"/>
+                <wp:lineTo x="21250" y="0"/>
+                <wp:lineTo x="0" y="0"/>
+              </wp:wrapPolygon>
+            </wp:wrapTight>
+            <wp:docPr id="4" name="Picture 4"/>
+            <wp:cNvGraphicFramePr>
+              <a:graphicFrameLocks xmlns:a="http://schemas.openxmlformats.org/drawingml/2006/main" noChangeAspect="1"/>
+            </wp:cNvGraphicFramePr>
+            <a:graphic xmlns:a="http://schemas.openxmlformats.org/drawingml/2006/main">
+              <a:graphicData uri="http://schemas.openxmlformats.org/drawingml/2006/picture">
+                <pic:pic xmlns:pic="http://schemas.openxmlformats.org/drawingml/2006/picture">
+                  <pic:nvPicPr>
+                    <pic:cNvPr id="4" name="Picture 4"/>
+                    <pic:cNvPicPr/>
+                  </pic:nvPicPr>
+                  <pic:blipFill>
+                    <a:blip r:embed="rId23" cstate="print">
+                      <a:extLst>
+                        <a:ext uri="{28A0092B-C50C-407E-A947-70E740481C1C}">
+                          <a14:useLocalDpi xmlns:a14="http://schemas.microsoft.com/office/drawing/2010/main" val="0"/>
+                        </a:ext>
+                      </a:extLst>
+                    </a:blip>
+                    <a:stretch>
+                      <a:fillRect/>
+                    </a:stretch>
+                  </pic:blipFill>
+                  <pic:spPr>
+                    <a:xfrm>
+                      <a:off x="0" y="0"/>
+                      <a:ext cx="1097280" cy="1097280"/>
+                    </a:xfrm>
+                    <a:prstGeom prst="rect">
+                      <a:avLst/>
+                    </a:prstGeom>
+                  </pic:spPr>
+                </pic:pic>
+              </a:graphicData>
+            </a:graphic>
+            <wp14:sizeRelH relativeFrom="page">
+              <wp14:pctWidth>0</wp14:pctWidth>
+            </wp14:sizeRelH>
+            <wp14:sizeRelV relativeFrom="page">
+              <wp14:pctHeight>0</wp14:pctHeight>
+            </wp14:sizeRelV>
+          </wp:anchor>
+        </w:drawing>
+      </w:r>
+      <w:r>
+        <w:rPr>
+          <w:noProof/>
+        </w:rPr>
+        <w:drawing>
+          <wp:anchor distT="0" distB="0" distL="114300" distR="114300" simplePos="0" relativeHeight="251668480" behindDoc="1" locked="0" layoutInCell="1" allowOverlap="1" wp14:anchorId="5E564004" wp14:editId="1A7D801A">
+            <wp:simplePos x="0" y="0"/>
+            <wp:positionH relativeFrom="margin">
+              <wp:posOffset>4846320</wp:posOffset>
+            </wp:positionH>
+            <wp:positionV relativeFrom="paragraph">
+              <wp:posOffset>1384477</wp:posOffset>
+            </wp:positionV>
+            <wp:extent cx="1097280" cy="1097280"/>
+            <wp:effectExtent l="0" t="0" r="0" b="0"/>
+            <wp:wrapTight wrapText="bothSides">
+              <wp:wrapPolygon edited="0">
+                <wp:start x="0" y="0"/>
+                <wp:lineTo x="0" y="21250"/>
+                <wp:lineTo x="21250" y="21250"/>
+                <wp:lineTo x="21250" y="0"/>
+                <wp:lineTo x="0" y="0"/>
+              </wp:wrapPolygon>
+            </wp:wrapTight>
+            <wp:docPr id="11" name="Picture 11"/>
+            <wp:cNvGraphicFramePr>
+              <a:graphicFrameLocks xmlns:a="http://schemas.openxmlformats.org/drawingml/2006/main" noChangeAspect="1"/>
+            </wp:cNvGraphicFramePr>
+            <a:graphic xmlns:a="http://schemas.openxmlformats.org/drawingml/2006/main">
+              <a:graphicData uri="http://schemas.openxmlformats.org/drawingml/2006/picture">
+                <pic:pic xmlns:pic="http://schemas.openxmlformats.org/drawingml/2006/picture">
+                  <pic:nvPicPr>
+                    <pic:cNvPr id="11" name="Picture 11"/>
+                    <pic:cNvPicPr/>
+                  </pic:nvPicPr>
+                  <pic:blipFill>
+                    <a:blip r:embed="rId24" cstate="print">
+                      <a:extLst>
+                        <a:ext uri="{28A0092B-C50C-407E-A947-70E740481C1C}">
+                          <a14:useLocalDpi xmlns:a14="http://schemas.microsoft.com/office/drawing/2010/main" val="0"/>
+                        </a:ext>
+                      </a:extLst>
+                    </a:blip>
+                    <a:stretch>
+                      <a:fillRect/>
+                    </a:stretch>
+                  </pic:blipFill>
+                  <pic:spPr>
+                    <a:xfrm>
+                      <a:off x="0" y="0"/>
+                      <a:ext cx="1097280" cy="1097280"/>
+                    </a:xfrm>
+                    <a:prstGeom prst="rect">
+                      <a:avLst/>
+                    </a:prstGeom>
+                  </pic:spPr>
+                </pic:pic>
+              </a:graphicData>
+            </a:graphic>
+            <wp14:sizeRelH relativeFrom="page">
+              <wp14:pctWidth>0</wp14:pctWidth>
+            </wp14:sizeRelH>
+            <wp14:sizeRelV relativeFrom="page">
+              <wp14:pctHeight>0</wp14:pctHeight>
+            </wp14:sizeRelV>
+          </wp:anchor>
+        </w:drawing>
+      </w:r>
+      <w:r>
+        <w:rPr>
+          <w:noProof/>
+        </w:rPr>
+        <w:drawing>
+          <wp:anchor distT="0" distB="0" distL="114300" distR="114300" simplePos="0" relativeHeight="251662336" behindDoc="1" locked="0" layoutInCell="1" allowOverlap="1" wp14:anchorId="28655B57" wp14:editId="42D14D2F">
+            <wp:simplePos x="0" y="0"/>
+            <wp:positionH relativeFrom="margin">
+              <wp:posOffset>0</wp:posOffset>
+            </wp:positionH>
+            <wp:positionV relativeFrom="paragraph">
+              <wp:posOffset>1385305</wp:posOffset>
+            </wp:positionV>
+            <wp:extent cx="1097280" cy="1097280"/>
+            <wp:effectExtent l="0" t="0" r="0" b="0"/>
+            <wp:wrapTight wrapText="bothSides">
+              <wp:wrapPolygon edited="0">
+                <wp:start x="0" y="0"/>
+                <wp:lineTo x="0" y="21250"/>
+                <wp:lineTo x="21250" y="21250"/>
+                <wp:lineTo x="21250" y="0"/>
+                <wp:lineTo x="0" y="0"/>
+              </wp:wrapPolygon>
+            </wp:wrapTight>
+            <wp:docPr id="5" name="Picture 5"/>
+            <wp:cNvGraphicFramePr>
+              <a:graphicFrameLocks xmlns:a="http://schemas.openxmlformats.org/drawingml/2006/main" noChangeAspect="1"/>
+            </wp:cNvGraphicFramePr>
+            <a:graphic xmlns:a="http://schemas.openxmlformats.org/drawingml/2006/main">
+              <a:graphicData uri="http://schemas.openxmlformats.org/drawingml/2006/picture">
+                <pic:pic xmlns:pic="http://schemas.openxmlformats.org/drawingml/2006/picture">
+                  <pic:nvPicPr>
+                    <pic:cNvPr id="5" name="Picture 5"/>
+                    <pic:cNvPicPr/>
+                  </pic:nvPicPr>
+                  <pic:blipFill>
+                    <a:blip r:embed="rId25" cstate="print">
+                      <a:extLst>
+                        <a:ext uri="{28A0092B-C50C-407E-A947-70E740481C1C}">
+                          <a14:useLocalDpi xmlns:a14="http://schemas.microsoft.com/office/drawing/2010/main" val="0"/>
+                        </a:ext>
+                      </a:extLst>
+                    </a:blip>
+                    <a:stretch>
+                      <a:fillRect/>
+                    </a:stretch>
+                  </pic:blipFill>
+                  <pic:spPr>
+                    <a:xfrm>
+                      <a:off x="0" y="0"/>
+                      <a:ext cx="1097280" cy="1097280"/>
+                    </a:xfrm>
+                    <a:prstGeom prst="rect">
+                      <a:avLst/>
+                    </a:prstGeom>
+                  </pic:spPr>
+                </pic:pic>
+              </a:graphicData>
+            </a:graphic>
+            <wp14:sizeRelH relativeFrom="page">
+              <wp14:pctWidth>0</wp14:pctWidth>
+            </wp14:sizeRelH>
+            <wp14:sizeRelV relativeFrom="page">
+              <wp14:pctHeight>0</wp14:pctHeight>
+            </wp14:sizeRelV>
+          </wp:anchor>
+        </w:drawing>
+      </w:r>
+      <w:r>
+        <w:rPr>
+          <w:noProof/>
+        </w:rPr>
+        <w:drawing>
+          <wp:anchor distT="0" distB="0" distL="114300" distR="114300" simplePos="0" relativeHeight="251669504" behindDoc="1" locked="0" layoutInCell="1" allowOverlap="1" wp14:anchorId="31C9E611" wp14:editId="4C25A4FD">
+            <wp:simplePos x="0" y="0"/>
+            <wp:positionH relativeFrom="margin">
+              <wp:posOffset>4846320</wp:posOffset>
+            </wp:positionH>
+            <wp:positionV relativeFrom="paragraph">
+              <wp:posOffset>0</wp:posOffset>
+            </wp:positionV>
+            <wp:extent cx="1097280" cy="1097280"/>
+            <wp:effectExtent l="0" t="0" r="0" b="0"/>
+            <wp:wrapTight wrapText="bothSides">
+              <wp:wrapPolygon edited="0">
+                <wp:start x="0" y="0"/>
+                <wp:lineTo x="0" y="21250"/>
+                <wp:lineTo x="21250" y="21250"/>
+                <wp:lineTo x="21250" y="0"/>
+                <wp:lineTo x="0" y="0"/>
+              </wp:wrapPolygon>
+            </wp:wrapTight>
+            <wp:docPr id="12" name="Picture 12"/>
+            <wp:cNvGraphicFramePr>
+              <a:graphicFrameLocks xmlns:a="http://schemas.openxmlformats.org/drawingml/2006/main" noChangeAspect="1"/>
+            </wp:cNvGraphicFramePr>
+            <a:graphic xmlns:a="http://schemas.openxmlformats.org/drawingml/2006/main">
+              <a:graphicData uri="http://schemas.openxmlformats.org/drawingml/2006/picture">
+                <pic:pic xmlns:pic="http://schemas.openxmlformats.org/drawingml/2006/picture">
+                  <pic:nvPicPr>
+                    <pic:cNvPr id="12" name="Picture 12"/>
+                    <pic:cNvPicPr/>
+                  </pic:nvPicPr>
+                  <pic:blipFill>
+                    <a:blip r:embed="rId26" cstate="print">
+                      <a:extLst>
+                        <a:ext uri="{28A0092B-C50C-407E-A947-70E740481C1C}">
+                          <a14:useLocalDpi xmlns:a14="http://schemas.microsoft.com/office/drawing/2010/main" val="0"/>
+                        </a:ext>
+                      </a:extLst>
+                    </a:blip>
+                    <a:stretch>
+                      <a:fillRect/>
+                    </a:stretch>
+                  </pic:blipFill>
+                  <pic:spPr>
+                    <a:xfrm>
+                      <a:off x="0" y="0"/>
+                      <a:ext cx="1097280" cy="1097280"/>
+                    </a:xfrm>
+                    <a:prstGeom prst="rect">
+                      <a:avLst/>
+                    </a:prstGeom>
+                  </pic:spPr>
+                </pic:pic>
+              </a:graphicData>
+            </a:graphic>
+            <wp14:sizeRelH relativeFrom="page">
+              <wp14:pctWidth>0</wp14:pctWidth>
+            </wp14:sizeRelH>
+            <wp14:sizeRelV relativeFrom="page">
+              <wp14:pctHeight>0</wp14:pctHeight>
+            </wp14:sizeRelV>
+          </wp:anchor>
+        </w:drawing>
+      </w:r>
+      <w:r>
+        <w:rPr>
+          <w:noProof/>
+        </w:rPr>
+        <w:drawing>
           <wp:anchor distT="0" distB="0" distL="114300" distR="114300" simplePos="0" relativeHeight="251663360" behindDoc="1" locked="0" layoutInCell="1" allowOverlap="1" wp14:anchorId="5840A1A1" wp14:editId="57C0E10B">
             <wp:simplePos x="0" y="0"/>
             <wp:positionH relativeFrom="margin">
@@ -787,7 +1603,7 @@
                     <pic:cNvPicPr/>
                   </pic:nvPicPr>
                   <pic:blipFill>
-                    <a:blip r:embed="rId15" cstate="print">
+                    <a:blip r:embed="rId27" cstate="print">
                       <a:extLst>
                         <a:ext uri="{28A0092B-C50C-407E-A947-70E740481C1C}">
                           <a14:useLocalDpi xmlns:a14="http://schemas.microsoft.com/office/drawing/2010/main" val="0"/>

</xml_diff>